<commit_message>
avance segundo cap 2
</commit_message>
<xml_diff>
--- a/Archivos de Word/Escrito tesis/Capítulo 2.docx
+++ b/Archivos de Word/Escrito tesis/Capítulo 2.docx
@@ -846,37 +846,169 @@
           <w:szCs w:val="24"/>
           <w:lang w:val="es-ES"/>
         </w:rPr>
-        <w:t>Desde</w:t>
-      </w:r>
-      <w:r>
-        <w:rPr>
-          <w:rFonts w:ascii="Times New Roman" w:hAnsi="Times New Roman" w:cs="Times New Roman"/>
-          <w:color w:val="000000" w:themeColor="text1"/>
-          <w:sz w:val="24"/>
-          <w:szCs w:val="24"/>
-          <w:lang w:val="es-ES"/>
-        </w:rPr>
-        <w:t xml:space="preserve"> la primera etapa del sistema, s</w:t>
-      </w:r>
-      <w:r>
-        <w:rPr>
-          <w:rFonts w:ascii="Times New Roman" w:hAnsi="Times New Roman" w:cs="Times New Roman"/>
-          <w:color w:val="000000" w:themeColor="text1"/>
-          <w:sz w:val="24"/>
-          <w:szCs w:val="24"/>
-          <w:lang w:val="es-ES"/>
-        </w:rPr>
-        <w:t xml:space="preserve">e ha identificado </w:t>
-      </w:r>
-      <w:r>
-        <w:rPr>
-          <w:rFonts w:ascii="Times New Roman" w:hAnsi="Times New Roman" w:cs="Times New Roman"/>
-          <w:color w:val="000000" w:themeColor="text1"/>
-          <w:sz w:val="24"/>
-          <w:szCs w:val="24"/>
-          <w:lang w:val="es-ES"/>
-        </w:rPr>
-        <w:t xml:space="preserve">que el principal problema que se presenta es la falta de bicicletas o espacios para estacionar las unidades; esto se presenta porque existen estaciones que, durante ciertas horas en el día, tienen distinta demanda. De acuerdo a este comportamiento, se pueden considerar tres tipos de estaciones: de mayor demanda de bicicletas, de igual demanda de bicicletas y candados, y de mayor demanda de candados. </w:t>
+        <w:t>L</w:t>
+      </w:r>
+      <w:r>
+        <w:rPr>
+          <w:rFonts w:ascii="Times New Roman" w:hAnsi="Times New Roman" w:cs="Times New Roman"/>
+          <w:color w:val="000000" w:themeColor="text1"/>
+          <w:sz w:val="24"/>
+          <w:szCs w:val="24"/>
+          <w:lang w:val="es-ES"/>
+        </w:rPr>
+        <w:t>a primera etapa del sistema</w:t>
+      </w:r>
+      <w:r>
+        <w:rPr>
+          <w:rFonts w:ascii="Times New Roman" w:hAnsi="Times New Roman" w:cs="Times New Roman"/>
+          <w:color w:val="000000" w:themeColor="text1"/>
+          <w:sz w:val="24"/>
+          <w:szCs w:val="24"/>
+          <w:lang w:val="es-ES"/>
+        </w:rPr>
+        <w:t xml:space="preserve"> ayudó a identificar el </w:t>
+      </w:r>
+      <w:r>
+        <w:rPr>
+          <w:rFonts w:ascii="Times New Roman" w:hAnsi="Times New Roman" w:cs="Times New Roman"/>
+          <w:color w:val="000000" w:themeColor="text1"/>
+          <w:sz w:val="24"/>
+          <w:szCs w:val="24"/>
+          <w:lang w:val="es-ES"/>
+        </w:rPr>
+        <w:t>principal problema</w:t>
+      </w:r>
+      <w:r>
+        <w:rPr>
+          <w:rFonts w:ascii="Times New Roman" w:hAnsi="Times New Roman" w:cs="Times New Roman"/>
+          <w:color w:val="000000" w:themeColor="text1"/>
+          <w:sz w:val="24"/>
+          <w:szCs w:val="24"/>
+          <w:lang w:val="es-ES"/>
+        </w:rPr>
+        <w:t xml:space="preserve"> que existe, este es</w:t>
+      </w:r>
+      <w:r>
+        <w:rPr>
+          <w:rFonts w:ascii="Times New Roman" w:hAnsi="Times New Roman" w:cs="Times New Roman"/>
+          <w:color w:val="000000" w:themeColor="text1"/>
+          <w:sz w:val="24"/>
+          <w:szCs w:val="24"/>
+          <w:lang w:val="es-ES"/>
+        </w:rPr>
+        <w:t xml:space="preserve"> la falta de bicicletas o espacios para estacionar las unidades</w:t>
+      </w:r>
+      <w:r>
+        <w:rPr>
+          <w:rFonts w:ascii="Times New Roman" w:hAnsi="Times New Roman" w:cs="Times New Roman"/>
+          <w:color w:val="000000" w:themeColor="text1"/>
+          <w:sz w:val="24"/>
+          <w:szCs w:val="24"/>
+          <w:lang w:val="es-ES"/>
+        </w:rPr>
+        <w:t xml:space="preserve"> en algunas de las estaciones</w:t>
+      </w:r>
+      <w:r>
+        <w:rPr>
+          <w:rFonts w:ascii="Times New Roman" w:hAnsi="Times New Roman" w:cs="Times New Roman"/>
+          <w:color w:val="000000" w:themeColor="text1"/>
+          <w:sz w:val="24"/>
+          <w:szCs w:val="24"/>
+          <w:lang w:val="es-ES"/>
+        </w:rPr>
+        <w:t xml:space="preserve">; se presenta porque </w:t>
+      </w:r>
+      <w:r>
+        <w:rPr>
+          <w:rFonts w:ascii="Times New Roman" w:hAnsi="Times New Roman" w:cs="Times New Roman"/>
+          <w:color w:val="000000" w:themeColor="text1"/>
+          <w:sz w:val="24"/>
+          <w:szCs w:val="24"/>
+          <w:lang w:val="es-ES"/>
+        </w:rPr>
+        <w:t>las estaciones</w:t>
+      </w:r>
+      <w:r>
+        <w:rPr>
+          <w:rFonts w:ascii="Times New Roman" w:hAnsi="Times New Roman" w:cs="Times New Roman"/>
+          <w:color w:val="000000" w:themeColor="text1"/>
+          <w:sz w:val="24"/>
+          <w:szCs w:val="24"/>
+          <w:lang w:val="es-ES"/>
+        </w:rPr>
+        <w:t>, durante ciertas horas en el día, tienen distinta demanda</w:t>
+      </w:r>
+      <w:r>
+        <w:rPr>
+          <w:rFonts w:ascii="Times New Roman" w:hAnsi="Times New Roman" w:cs="Times New Roman"/>
+          <w:color w:val="000000" w:themeColor="text1"/>
+          <w:sz w:val="24"/>
+          <w:szCs w:val="24"/>
+          <w:lang w:val="es-ES"/>
+        </w:rPr>
+        <w:t xml:space="preserve"> y se comportan de distinta forma</w:t>
+      </w:r>
+      <w:r>
+        <w:rPr>
+          <w:rFonts w:ascii="Times New Roman" w:hAnsi="Times New Roman" w:cs="Times New Roman"/>
+          <w:color w:val="000000" w:themeColor="text1"/>
+          <w:sz w:val="24"/>
+          <w:szCs w:val="24"/>
+          <w:lang w:val="es-ES"/>
+        </w:rPr>
+        <w:t xml:space="preserve">. De acuerdo a </w:t>
+      </w:r>
+      <w:r>
+        <w:rPr>
+          <w:rFonts w:ascii="Times New Roman" w:hAnsi="Times New Roman" w:cs="Times New Roman"/>
+          <w:color w:val="000000" w:themeColor="text1"/>
+          <w:sz w:val="24"/>
+          <w:szCs w:val="24"/>
+          <w:lang w:val="es-ES"/>
+        </w:rPr>
+        <w:t xml:space="preserve">su demanda, se pueden considerar tres tipos de estaciones: </w:t>
+      </w:r>
+      <w:r>
+        <w:rPr>
+          <w:rFonts w:ascii="Times New Roman" w:hAnsi="Times New Roman" w:cs="Times New Roman"/>
+          <w:color w:val="000000" w:themeColor="text1"/>
+          <w:sz w:val="24"/>
+          <w:szCs w:val="24"/>
+          <w:lang w:val="es-ES"/>
+        </w:rPr>
+        <w:t>demandan bicicletas, son las estaciones en las que hay demasiados espacios vacíos y pocas bicicletas durante un periodo largo de tiempo; demandan espacios, estaciones que durante un periodo de tiempo tienen demasia</w:t>
+      </w:r>
+      <w:r>
+        <w:rPr>
+          <w:rFonts w:ascii="Times New Roman" w:hAnsi="Times New Roman" w:cs="Times New Roman"/>
+          <w:color w:val="000000" w:themeColor="text1"/>
+          <w:sz w:val="24"/>
+          <w:szCs w:val="24"/>
+          <w:lang w:val="es-ES"/>
+        </w:rPr>
+        <w:t xml:space="preserve">das bicicletas y pocos espacios; </w:t>
+      </w:r>
+      <w:proofErr w:type="spellStart"/>
+      <w:r>
+        <w:rPr>
+          <w:rFonts w:ascii="Times New Roman" w:hAnsi="Times New Roman" w:cs="Times New Roman"/>
+          <w:color w:val="000000" w:themeColor="text1"/>
+          <w:sz w:val="24"/>
+          <w:szCs w:val="24"/>
+          <w:lang w:val="es-ES"/>
+        </w:rPr>
+        <w:t>autobalanceables</w:t>
+      </w:r>
+      <w:proofErr w:type="spellEnd"/>
+      <w:r>
+        <w:rPr>
+          <w:rFonts w:ascii="Times New Roman" w:hAnsi="Times New Roman" w:cs="Times New Roman"/>
+          <w:color w:val="000000" w:themeColor="text1"/>
+          <w:sz w:val="24"/>
+          <w:szCs w:val="24"/>
+          <w:lang w:val="es-ES"/>
+        </w:rPr>
+        <w:t xml:space="preserve"> </w:t>
       </w:r>
       <w:bookmarkStart w:id="0" w:name="_GoBack"/>
       <w:bookmarkEnd w:id="0"/>

</xml_diff>